<commit_message>
Added Bootstrap Popover component for username post items.
</commit_message>
<xml_diff>
--- a/Notes.docx
+++ b/Notes.docx
@@ -248,13 +248,7 @@
         <w:t>production-scale web server</w:t>
       </w:r>
       <w:r>
-        <w:t xml:space="preserve"> is a robust, reliable web server designed to handle real-world traffic in production environments.</w:t>
-      </w:r>
-      <w:r>
-        <w:t xml:space="preserve"> </w:t>
-      </w:r>
-      <w:r>
-        <w:t xml:space="preserve">In contrast, something like Flask’s built-in server is </w:t>
+        <w:t xml:space="preserve"> is a robust, reliable web server designed to handle real-world traffic in production environments. In contrast, something like Flask’s built-in server is </w:t>
       </w:r>
       <w:r>
         <w:rPr>
@@ -312,7 +306,224 @@
           <w:numId w:val="2"/>
         </w:numPr>
       </w:pPr>
+      <w:r>
+        <w:t>'</w:t>
+      </w:r>
+      <w:r>
+        <w:rPr>
+          <w:b/>
+          <w:bCs/>
+        </w:rPr>
+        <w:t>python-</w:t>
+      </w:r>
+      <w:proofErr w:type="spellStart"/>
+      <w:r>
+        <w:rPr>
+          <w:b/>
+          <w:bCs/>
+        </w:rPr>
+        <w:t>dotenv</w:t>
+      </w:r>
+      <w:proofErr w:type="spellEnd"/>
+      <w:r>
+        <w:t>' package is used to load environment variables from a .env (or in our case .</w:t>
+      </w:r>
+      <w:proofErr w:type="spellStart"/>
+      <w:r>
+        <w:t>flaskenv</w:t>
+      </w:r>
+      <w:proofErr w:type="spellEnd"/>
+      <w:r>
+        <w:t xml:space="preserve">) file into the environment variables of your project. It reads key-value pairs from a .env file and sets them as environment variables in your application. Flask allows you to register environment variables that you want to be automatically used when you run the flask </w:t>
+      </w:r>
+      <w:r>
+        <w:t xml:space="preserve">run </w:t>
+      </w:r>
+      <w:r>
+        <w:t>command using this 'python-</w:t>
+      </w:r>
+      <w:proofErr w:type="spellStart"/>
+      <w:r>
+        <w:t>dotenv</w:t>
+      </w:r>
+      <w:proofErr w:type="spellEnd"/>
+      <w:r>
+        <w:t>' package and having all the environment variables in .</w:t>
+      </w:r>
+      <w:proofErr w:type="spellStart"/>
+      <w:r>
+        <w:t>flaskenv</w:t>
+      </w:r>
+      <w:proofErr w:type="spellEnd"/>
+      <w:r>
+        <w:t xml:space="preserve"> file.</w:t>
+      </w:r>
+      <w:r>
+        <w:t xml:space="preserve"> </w:t>
+      </w:r>
+      <w:r>
+        <w:t>While .</w:t>
+      </w:r>
+      <w:proofErr w:type="spellStart"/>
+      <w:r>
+        <w:t>flaskenv</w:t>
+      </w:r>
+      <w:proofErr w:type="spellEnd"/>
+      <w:r>
+        <w:t xml:space="preserve"> is specifically recognized and loaded by Flask, it's a common practice to store environment variables in a file named .env. Flask does not load .env automatically unless you specifically use a package like python-</w:t>
+      </w:r>
+      <w:proofErr w:type="spellStart"/>
+      <w:r>
+        <w:t>dotenv</w:t>
+      </w:r>
+      <w:proofErr w:type="spellEnd"/>
+      <w:r>
+        <w:t xml:space="preserve"> to load it. However, if you have a .</w:t>
+      </w:r>
+      <w:proofErr w:type="spellStart"/>
+      <w:r>
+        <w:t>flaskenv</w:t>
+      </w:r>
+      <w:proofErr w:type="spellEnd"/>
+      <w:r>
+        <w:t xml:space="preserve"> file,</w:t>
+      </w:r>
+      <w:r>
+        <w:t xml:space="preserve"> </w:t>
+      </w:r>
+      <w:r>
+        <w:t>Flask will handle this for you.</w:t>
+      </w:r>
     </w:p>
+    <w:p>
+      <w:pPr>
+        <w:pStyle w:val="ListParagraph"/>
+        <w:numPr>
+          <w:ilvl w:val="0"/>
+          <w:numId w:val="2"/>
+        </w:numPr>
+      </w:pPr>
+      <w:r>
+        <w:t>Classes</w:t>
+      </w:r>
+      <w:r>
+        <w:t xml:space="preserve"> </w:t>
+      </w:r>
+      <w:proofErr w:type="spellStart"/>
+      <w:r>
+        <w:t>sqlalchemy.schema.Column</w:t>
+      </w:r>
+      <w:proofErr w:type="spellEnd"/>
+      <w:r>
+        <w:t xml:space="preserve"> and</w:t>
+      </w:r>
+      <w:r>
+        <w:t xml:space="preserve"> </w:t>
+      </w:r>
+      <w:proofErr w:type="spellStart"/>
+      <w:r>
+        <w:t>sqlalchemy.types.Integer</w:t>
+      </w:r>
+      <w:proofErr w:type="spellEnd"/>
+      <w:r>
+        <w:t xml:space="preserve">: </w:t>
+      </w:r>
+      <w:r>
+        <w:t xml:space="preserve">When we use </w:t>
+      </w:r>
+      <w:proofErr w:type="spellStart"/>
+      <w:r>
+        <w:t>db.Column</w:t>
+      </w:r>
+      <w:proofErr w:type="spellEnd"/>
+      <w:r>
+        <w:t xml:space="preserve"> or </w:t>
+      </w:r>
+      <w:proofErr w:type="spellStart"/>
+      <w:r>
+        <w:t>db.Integer</w:t>
+      </w:r>
+      <w:proofErr w:type="spellEnd"/>
+      <w:r>
+        <w:t xml:space="preserve">, we are actually referring to the above </w:t>
+      </w:r>
+      <w:proofErr w:type="spellStart"/>
+      <w:r>
+        <w:t>sqlalchemy</w:t>
+      </w:r>
+      <w:proofErr w:type="spellEnd"/>
+      <w:r>
+        <w:t xml:space="preserve"> classes</w:t>
+      </w:r>
+      <w:r>
+        <w:t>.</w:t>
+      </w:r>
+      <w:r>
+        <w:t xml:space="preserve"> </w:t>
+      </w:r>
+    </w:p>
+    <w:p>
+      <w:pPr>
+        <w:pStyle w:val="ListParagraph"/>
+        <w:numPr>
+          <w:ilvl w:val="0"/>
+          <w:numId w:val="2"/>
+        </w:numPr>
+      </w:pPr>
+      <w:r>
+        <w:t>Applications deployed on production web servers typically listen on port 443, or sometimes 80</w:t>
+      </w:r>
+      <w:r>
+        <w:t xml:space="preserve"> </w:t>
+      </w:r>
+      <w:r>
+        <w:t xml:space="preserve">if they do not implement encryption, but access to these ports requires administration </w:t>
+      </w:r>
+      <w:r>
+        <w:lastRenderedPageBreak/>
+        <w:t>rights. Since this application is running in a development environment, Flask uses port 5000 by default.</w:t>
+      </w:r>
+      <w:r>
+        <w:t xml:space="preserve"> </w:t>
+      </w:r>
+      <w:r>
+        <w:t>Alternatively, you can use the following command</w:t>
+      </w:r>
+      <w:r>
+        <w:t xml:space="preserve"> if you want to set the port yourself</w:t>
+      </w:r>
+      <w:r>
+        <w:t>: flask run --port 5001</w:t>
+      </w:r>
+      <w:r>
+        <w:t xml:space="preserve">. </w:t>
+      </w:r>
+    </w:p>
+    <w:p>
+      <w:pPr>
+        <w:pStyle w:val="ListParagraph"/>
+        <w:numPr>
+          <w:ilvl w:val="0"/>
+          <w:numId w:val="2"/>
+        </w:numPr>
+      </w:pPr>
+      <w:r>
+        <w:t>It is a standard practice to always respond to a POST request generated by a web form submission with a redirect. This helps mitigate an annoyance with how the refresh command is implemented in web browsers. When you hit the refresh key, the web browser just re-issues the last request. If the last request is a POST request with a form submission, then a refresh will re-submit the form.</w:t>
+      </w:r>
+      <w:r>
+        <w:t xml:space="preserve"> </w:t>
+      </w:r>
+      <w:r>
+        <w:t>Because this is unexpected, the browser is going to ask the user to confirm the duplicate submission,</w:t>
+      </w:r>
+      <w:r>
+        <w:t xml:space="preserve"> </w:t>
+      </w:r>
+      <w:r>
+        <w:t>but most users will not understand what the browser is asking them. If a POST request is answered with a redirect, the browser is instructed to send a GET request to grab the page indicated in the redirect, so now the last request is not a POST request anymore, and the refresh command works in a more predictable way.</w:t>
+      </w:r>
+    </w:p>
+    <w:p/>
     <w:sectPr>
       <w:pgSz w:w="11906" w:h="16838"/>
       <w:pgMar w:top="1440" w:right="1440" w:bottom="1440" w:left="1440" w:header="708" w:footer="708" w:gutter="0"/>
@@ -1476,6 +1687,15 @@
       <w:spacing w:val="5"/>
     </w:rPr>
   </w:style>
+  <w:style w:type="paragraph" w:styleId="NoSpacing">
+    <w:name w:val="No Spacing"/>
+    <w:uiPriority w:val="1"/>
+    <w:qFormat/>
+    <w:rsid w:val="007222B1"/>
+    <w:pPr>
+      <w:spacing w:after="0" w:line="240" w:lineRule="auto"/>
+    </w:pPr>
+  </w:style>
 </w:styles>
 </file>
 

</xml_diff>

<commit_message>
Sending private messages to users.
</commit_message>
<xml_diff>
--- a/Notes.docx
+++ b/Notes.docx
@@ -309,12 +309,21 @@
       <w:r>
         <w:t>'</w:t>
       </w:r>
+      <w:proofErr w:type="gramStart"/>
       <w:r>
         <w:rPr>
           <w:b/>
           <w:bCs/>
         </w:rPr>
-        <w:t>python-</w:t>
+        <w:t>python</w:t>
+      </w:r>
+      <w:proofErr w:type="gramEnd"/>
+      <w:r>
+        <w:rPr>
+          <w:b/>
+          <w:bCs/>
+        </w:rPr>
+        <w:t>-</w:t>
       </w:r>
       <w:proofErr w:type="spellStart"/>
       <w:r>
@@ -404,10 +413,7 @@
         </w:numPr>
       </w:pPr>
       <w:r>
-        <w:t>Classes</w:t>
-      </w:r>
-      <w:r>
-        <w:t xml:space="preserve"> </w:t>
+        <w:t xml:space="preserve">Classes </w:t>
       </w:r>
       <w:proofErr w:type="spellStart"/>
       <w:r>
@@ -415,10 +421,7 @@
       </w:r>
       <w:proofErr w:type="spellEnd"/>
       <w:r>
-        <w:t xml:space="preserve"> and</w:t>
-      </w:r>
-      <w:r>
-        <w:t xml:space="preserve"> </w:t>
+        <w:t xml:space="preserve"> and </w:t>
       </w:r>
       <w:proofErr w:type="spellStart"/>
       <w:r>
@@ -426,10 +429,7 @@
       </w:r>
       <w:proofErr w:type="spellEnd"/>
       <w:r>
-        <w:t xml:space="preserve">: </w:t>
-      </w:r>
-      <w:r>
-        <w:t xml:space="preserve">When we use </w:t>
+        <w:t xml:space="preserve">: When we use </w:t>
       </w:r>
       <w:proofErr w:type="spellStart"/>
       <w:r>
@@ -471,29 +471,11 @@
         </w:numPr>
       </w:pPr>
       <w:r>
-        <w:t>Applications deployed on production web servers typically listen on port 443, or sometimes 80</w:t>
-      </w:r>
-      <w:r>
-        <w:t xml:space="preserve"> </w:t>
-      </w:r>
-      <w:r>
-        <w:t xml:space="preserve">if they do not implement encryption, but access to these ports requires administration </w:t>
+        <w:t xml:space="preserve">Applications deployed on production web servers typically listen on port 443, or sometimes 80 if they do not implement encryption, but access to these ports requires administration </w:t>
       </w:r>
       <w:r>
         <w:lastRenderedPageBreak/>
-        <w:t>rights. Since this application is running in a development environment, Flask uses port 5000 by default.</w:t>
-      </w:r>
-      <w:r>
-        <w:t xml:space="preserve"> </w:t>
-      </w:r>
-      <w:r>
-        <w:t>Alternatively, you can use the following command</w:t>
-      </w:r>
-      <w:r>
-        <w:t xml:space="preserve"> if you want to set the port yourself</w:t>
-      </w:r>
-      <w:r>
-        <w:t>: flask run --port 5001</w:t>
+        <w:t>rights. Since this application is running in a development environment, Flask uses port 5000 by default. Alternatively, you can use the following command if you want to set the port yourself: flask run --port 5001</w:t>
       </w:r>
       <w:r>
         <w:t xml:space="preserve">. </w:t>
@@ -520,10 +502,212 @@
         <w:t xml:space="preserve"> </w:t>
       </w:r>
       <w:r>
-        <w:t>but most users will not understand what the browser is asking them. If a POST request is answered with a redirect, the browser is instructed to send a GET request to grab the page indicated in the redirect, so now the last request is not a POST request anymore, and the refresh command works in a more predictable way.</w:t>
+        <w:t>but most users will not understand what the browser is asking them. If a POST request is answered with a redirect, the browser is instructed to send a GET request to grab the page indicated in the redirect, so now the last request is not a POST request anymore, and the refresh command works in a more predictable way</w:t>
+      </w:r>
+      <w:r>
+        <w:t xml:space="preserve">. </w:t>
       </w:r>
     </w:p>
-    <w:p/>
+    <w:p>
+      <w:pPr>
+        <w:pStyle w:val="ListParagraph"/>
+        <w:numPr>
+          <w:ilvl w:val="0"/>
+          <w:numId w:val="2"/>
+        </w:numPr>
+        <w:spacing w:before="100" w:beforeAutospacing="1" w:after="100" w:afterAutospacing="1" w:line="240" w:lineRule="auto"/>
+        <w:rPr>
+          <w:rFonts w:eastAsia="Times New Roman" w:cstheme="minorHAnsi"/>
+          <w:kern w:val="0"/>
+          <w:lang w:eastAsia="en-IN"/>
+          <w14:ligatures w14:val="none"/>
+        </w:rPr>
+      </w:pPr>
+      <w:r>
+        <w:rPr>
+          <w:rFonts w:eastAsia="Times New Roman" w:cstheme="minorHAnsi"/>
+          <w:kern w:val="0"/>
+          <w:lang w:eastAsia="en-IN"/>
+          <w14:ligatures w14:val="none"/>
+        </w:rPr>
+        <w:t xml:space="preserve">Elasticsearch is a search engine that lets you store and search huge amounts of text or structured data super-fast. To organize this data, Elasticsearch groups related information into </w:t>
+      </w:r>
+      <w:r>
+        <w:rPr>
+          <w:rFonts w:eastAsia="Times New Roman" w:cstheme="minorHAnsi"/>
+          <w:b/>
+          <w:bCs/>
+          <w:kern w:val="0"/>
+          <w:lang w:eastAsia="en-IN"/>
+          <w14:ligatures w14:val="none"/>
+        </w:rPr>
+        <w:t>indices</w:t>
+      </w:r>
+      <w:r>
+        <w:rPr>
+          <w:rFonts w:eastAsia="Times New Roman" w:cstheme="minorHAnsi"/>
+          <w:kern w:val="0"/>
+          <w:lang w:eastAsia="en-IN"/>
+          <w14:ligatures w14:val="none"/>
+        </w:rPr>
+        <w:t xml:space="preserve"> (similar to tables in a database). Inside each index, you store </w:t>
+      </w:r>
+      <w:r>
+        <w:rPr>
+          <w:rFonts w:eastAsia="Times New Roman" w:cstheme="minorHAnsi"/>
+          <w:b/>
+          <w:bCs/>
+          <w:kern w:val="0"/>
+          <w:lang w:eastAsia="en-IN"/>
+          <w14:ligatures w14:val="none"/>
+        </w:rPr>
+        <w:t>documents</w:t>
+      </w:r>
+      <w:r>
+        <w:rPr>
+          <w:rFonts w:eastAsia="Times New Roman" w:cstheme="minorHAnsi"/>
+          <w:kern w:val="0"/>
+          <w:lang w:eastAsia="en-IN"/>
+          <w14:ligatures w14:val="none"/>
+        </w:rPr>
+        <w:t>, which are individual records represented as JSON objects (like { "name": "Alice", "age": 30 }).</w:t>
+      </w:r>
+      <w:r>
+        <w:rPr>
+          <w:rFonts w:eastAsia="Times New Roman" w:cstheme="minorHAnsi"/>
+          <w:kern w:val="0"/>
+          <w:lang w:eastAsia="en-IN"/>
+          <w14:ligatures w14:val="none"/>
+        </w:rPr>
+        <w:t xml:space="preserve"> </w:t>
+      </w:r>
+      <w:r>
+        <w:rPr>
+          <w:rFonts w:eastAsia="Times New Roman" w:cstheme="minorHAnsi"/>
+          <w:kern w:val="0"/>
+          <w:lang w:eastAsia="en-IN"/>
+          <w14:ligatures w14:val="none"/>
+        </w:rPr>
+        <w:br/>
+      </w:r>
+      <w:r>
+        <w:rPr>
+          <w:rFonts w:eastAsia="Times New Roman" w:cstheme="minorHAnsi"/>
+          <w:kern w:val="0"/>
+          <w:lang w:eastAsia="en-IN"/>
+          <w14:ligatures w14:val="none"/>
+        </w:rPr>
+        <w:br/>
+      </w:r>
+      <w:r>
+        <w:rPr>
+          <w:rFonts w:eastAsia="Times New Roman" w:cstheme="minorHAnsi"/>
+          <w:kern w:val="0"/>
+          <w:lang w:eastAsia="en-IN"/>
+          <w14:ligatures w14:val="none"/>
+        </w:rPr>
+        <w:t xml:space="preserve">When you store (or "index") a document, Elasticsearch automatically breaks it down into individual fields and builds optimized search structures behind the scenes. The main structure it creates is an </w:t>
+      </w:r>
+      <w:r>
+        <w:rPr>
+          <w:rFonts w:eastAsia="Times New Roman" w:cstheme="minorHAnsi"/>
+          <w:b/>
+          <w:bCs/>
+          <w:kern w:val="0"/>
+          <w:lang w:eastAsia="en-IN"/>
+          <w14:ligatures w14:val="none"/>
+        </w:rPr>
+        <w:t>inverted index</w:t>
+      </w:r>
+      <w:r>
+        <w:rPr>
+          <w:rFonts w:eastAsia="Times New Roman" w:cstheme="minorHAnsi"/>
+          <w:kern w:val="0"/>
+          <w:lang w:eastAsia="en-IN"/>
+          <w14:ligatures w14:val="none"/>
+        </w:rPr>
+        <w:t xml:space="preserve">, which maps words </w:t>
+      </w:r>
+      <w:r>
+        <w:rPr>
+          <w:rFonts w:ascii="Segoe UI Symbol" w:eastAsia="Times New Roman" w:hAnsi="Segoe UI Symbol" w:cs="Segoe UI Symbol"/>
+          <w:kern w:val="0"/>
+          <w:lang w:eastAsia="en-IN"/>
+          <w14:ligatures w14:val="none"/>
+        </w:rPr>
+        <w:t>➔</w:t>
+      </w:r>
+      <w:r>
+        <w:rPr>
+          <w:rFonts w:eastAsia="Times New Roman" w:cstheme="minorHAnsi"/>
+          <w:kern w:val="0"/>
+          <w:lang w:eastAsia="en-IN"/>
+          <w14:ligatures w14:val="none"/>
+        </w:rPr>
+        <w:t xml:space="preserve"> document IDs where the words appear, allowing full-text searches to be lightning-fast. For numeric, date, and geo fields, it also builds structures like </w:t>
+      </w:r>
+      <w:r>
+        <w:rPr>
+          <w:rFonts w:eastAsia="Times New Roman" w:cstheme="minorHAnsi"/>
+          <w:b/>
+          <w:bCs/>
+          <w:kern w:val="0"/>
+          <w:lang w:eastAsia="en-IN"/>
+          <w14:ligatures w14:val="none"/>
+        </w:rPr>
+        <w:t>BKD trees</w:t>
+      </w:r>
+      <w:r>
+        <w:rPr>
+          <w:rFonts w:eastAsia="Times New Roman" w:cstheme="minorHAnsi"/>
+          <w:kern w:val="0"/>
+          <w:lang w:eastAsia="en-IN"/>
+          <w14:ligatures w14:val="none"/>
+        </w:rPr>
+        <w:t xml:space="preserve"> and </w:t>
+      </w:r>
+      <w:r>
+        <w:rPr>
+          <w:rFonts w:eastAsia="Times New Roman" w:cstheme="minorHAnsi"/>
+          <w:b/>
+          <w:bCs/>
+          <w:kern w:val="0"/>
+          <w:lang w:eastAsia="en-IN"/>
+          <w14:ligatures w14:val="none"/>
+        </w:rPr>
+        <w:t>doc values</w:t>
+      </w:r>
+      <w:r>
+        <w:rPr>
+          <w:rFonts w:eastAsia="Times New Roman" w:cstheme="minorHAnsi"/>
+          <w:kern w:val="0"/>
+          <w:lang w:eastAsia="en-IN"/>
+          <w14:ligatures w14:val="none"/>
+        </w:rPr>
+        <w:t xml:space="preserve"> for efficient sorting and aggregations. Thanks to this design, Elasticsearch can find relevant data in huge datasets very quickly.</w:t>
+      </w:r>
+    </w:p>
+    <w:p>
+      <w:pPr>
+        <w:pStyle w:val="ListParagraph"/>
+        <w:numPr>
+          <w:ilvl w:val="0"/>
+          <w:numId w:val="2"/>
+        </w:numPr>
+        <w:spacing w:before="100" w:beforeAutospacing="1" w:after="100" w:afterAutospacing="1" w:line="240" w:lineRule="auto"/>
+        <w:rPr>
+          <w:rFonts w:eastAsia="Times New Roman" w:cstheme="minorHAnsi"/>
+          <w:kern w:val="0"/>
+          <w:lang w:eastAsia="en-IN"/>
+          <w14:ligatures w14:val="none"/>
+        </w:rPr>
+      </w:pPr>
+    </w:p>
+    <w:p>
+      <w:pPr>
+        <w:ind w:left="360"/>
+      </w:pPr>
+    </w:p>
     <w:sectPr>
       <w:pgSz w:w="11906" w:h="16838"/>
       <w:pgMar w:top="1440" w:right="1440" w:bottom="1440" w:left="1440" w:header="708" w:footer="708" w:gutter="0"/>
@@ -1696,6 +1880,30 @@
       <w:spacing w:after="0" w:line="240" w:lineRule="auto"/>
     </w:pPr>
   </w:style>
+  <w:style w:type="character" w:styleId="Strong">
+    <w:name w:val="Strong"/>
+    <w:basedOn w:val="DefaultParagraphFont"/>
+    <w:uiPriority w:val="22"/>
+    <w:qFormat/>
+    <w:rsid w:val="007E1C3E"/>
+    <w:rPr>
+      <w:b/>
+      <w:bCs/>
+    </w:rPr>
+  </w:style>
+  <w:style w:type="character" w:styleId="HTMLCode">
+    <w:name w:val="HTML Code"/>
+    <w:basedOn w:val="DefaultParagraphFont"/>
+    <w:uiPriority w:val="99"/>
+    <w:semiHidden/>
+    <w:unhideWhenUsed/>
+    <w:rsid w:val="007E1C3E"/>
+    <w:rPr>
+      <w:rFonts w:ascii="Courier New" w:eastAsia="Times New Roman" w:hAnsi="Courier New" w:cs="Courier New"/>
+      <w:sz w:val="20"/>
+      <w:szCs w:val="20"/>
+    </w:rPr>
+  </w:style>
 </w:styles>
 </file>
 

</xml_diff>

<commit_message>
Delivering Notifications to Clients using polling.
</commit_message>
<xml_diff>
--- a/Notes.docx
+++ b/Notes.docx
@@ -570,16 +570,7 @@
           <w:lang w:eastAsia="en-IN"/>
           <w14:ligatures w14:val="none"/>
         </w:rPr>
-        <w:t>, which are individual records represented as JSON objects (like { "name": "Alice", "age": 30 }).</w:t>
-      </w:r>
-      <w:r>
-        <w:rPr>
-          <w:rFonts w:eastAsia="Times New Roman" w:cstheme="minorHAnsi"/>
-          <w:kern w:val="0"/>
-          <w:lang w:eastAsia="en-IN"/>
-          <w14:ligatures w14:val="none"/>
-        </w:rPr>
-        <w:t xml:space="preserve"> </w:t>
+        <w:t xml:space="preserve">, which are individual records represented as JSON objects (like { "name": "Alice", "age": 30 }). </w:t>
       </w:r>
       <w:r>
         <w:rPr>
@@ -598,14 +589,6 @@
           <w14:ligatures w14:val="none"/>
         </w:rPr>
         <w:br/>
-      </w:r>
-      <w:r>
-        <w:rPr>
-          <w:rFonts w:eastAsia="Times New Roman" w:cstheme="minorHAnsi"/>
-          <w:kern w:val="0"/>
-          <w:lang w:eastAsia="en-IN"/>
-          <w14:ligatures w14:val="none"/>
-        </w:rPr>
         <w:t xml:space="preserve">When you store (or "index") a document, Elasticsearch automatically breaks it down into individual fields and builds optimized search structures behind the scenes. The main structure it creates is an </w:t>
       </w:r>
       <w:r>
@@ -686,6 +669,18 @@
         </w:rPr>
         <w:t xml:space="preserve"> for efficient sorting and aggregations. Thanks to this design, Elasticsearch can find relevant data in huge datasets very quickly.</w:t>
       </w:r>
+    </w:p>
+    <w:p>
+      <w:pPr>
+        <w:pStyle w:val="ListParagraph"/>
+        <w:spacing w:before="100" w:beforeAutospacing="1" w:after="100" w:afterAutospacing="1" w:line="240" w:lineRule="auto"/>
+        <w:rPr>
+          <w:rFonts w:eastAsia="Times New Roman" w:cstheme="minorHAnsi"/>
+          <w:kern w:val="0"/>
+          <w:lang w:eastAsia="en-IN"/>
+          <w14:ligatures w14:val="none"/>
+        </w:rPr>
+      </w:pPr>
     </w:p>
     <w:p>
       <w:pPr>
@@ -702,6 +697,308 @@
           <w14:ligatures w14:val="none"/>
         </w:rPr>
       </w:pPr>
+      <w:r>
+        <w:rPr>
+          <w:rFonts w:eastAsia="Times New Roman" w:cstheme="minorHAnsi"/>
+          <w:kern w:val="0"/>
+          <w:lang w:eastAsia="en-IN"/>
+          <w14:ligatures w14:val="none"/>
+        </w:rPr>
+        <w:t xml:space="preserve">HTTP does not have any provisions for a server to send data to the client without the client asking. By far the most common way to implement </w:t>
+      </w:r>
+      <w:r>
+        <w:rPr>
+          <w:rFonts w:eastAsia="Times New Roman" w:cstheme="minorHAnsi"/>
+          <w:kern w:val="0"/>
+          <w:lang w:eastAsia="en-IN"/>
+          <w14:ligatures w14:val="none"/>
+        </w:rPr>
+        <w:t>server-initiated</w:t>
+      </w:r>
+      <w:r>
+        <w:rPr>
+          <w:rFonts w:eastAsia="Times New Roman" w:cstheme="minorHAnsi"/>
+          <w:kern w:val="0"/>
+          <w:lang w:eastAsia="en-IN"/>
+          <w14:ligatures w14:val="none"/>
+        </w:rPr>
+        <w:t xml:space="preserve"> messages is by extending the server to support </w:t>
+      </w:r>
+      <w:hyperlink r:id="rId5" w:history="1">
+        <w:r>
+          <w:rPr>
+            <w:rStyle w:val="Hyperlink"/>
+            <w:rFonts w:eastAsia="Times New Roman" w:cstheme="minorHAnsi"/>
+            <w:kern w:val="0"/>
+            <w:lang w:eastAsia="en-IN"/>
+            <w14:ligatures w14:val="none"/>
+          </w:rPr>
+          <w:t>WebSocket</w:t>
+        </w:r>
+      </w:hyperlink>
+      <w:r>
+        <w:rPr>
+          <w:rFonts w:eastAsia="Times New Roman" w:cstheme="minorHAnsi"/>
+          <w:kern w:val="0"/>
+          <w:lang w:eastAsia="en-IN"/>
+          <w14:ligatures w14:val="none"/>
+        </w:rPr>
+        <w:t> connections in addition to HTTP.</w:t>
+      </w:r>
+      <w:r>
+        <w:rPr>
+          <w:rFonts w:eastAsia="Times New Roman" w:cstheme="minorHAnsi"/>
+          <w:kern w:val="0"/>
+          <w:lang w:eastAsia="en-IN"/>
+          <w14:ligatures w14:val="none"/>
+        </w:rPr>
+        <w:t xml:space="preserve"> </w:t>
+      </w:r>
+      <w:r>
+        <w:rPr>
+          <w:rFonts w:eastAsia="Times New Roman" w:cstheme="minorHAnsi"/>
+          <w:kern w:val="0"/>
+          <w:lang w:eastAsia="en-IN"/>
+          <w14:ligatures w14:val="none"/>
+        </w:rPr>
+        <w:t xml:space="preserve">WebSocket is a protocol that unlike HTTP, establishes a permanent </w:t>
+      </w:r>
+      <w:r>
+        <w:rPr>
+          <w:rFonts w:eastAsia="Times New Roman" w:cstheme="minorHAnsi"/>
+          <w:b/>
+          <w:bCs/>
+          <w:kern w:val="0"/>
+          <w:lang w:eastAsia="en-IN"/>
+          <w14:ligatures w14:val="none"/>
+        </w:rPr>
+        <w:t xml:space="preserve">full-duplex, persistent </w:t>
+      </w:r>
+      <w:r>
+        <w:rPr>
+          <w:rFonts w:eastAsia="Times New Roman" w:cstheme="minorHAnsi"/>
+          <w:kern w:val="0"/>
+          <w:lang w:eastAsia="en-IN"/>
+          <w14:ligatures w14:val="none"/>
+        </w:rPr>
+        <w:t>connection between the server and the client. The server and the client can both send data to the other party at any time, without the other side asking for it.</w:t>
+      </w:r>
+    </w:p>
+    <w:p>
+      <w:pPr>
+        <w:pStyle w:val="ListParagraph"/>
+        <w:rPr>
+          <w:rFonts w:eastAsia="Times New Roman" w:cstheme="minorHAnsi"/>
+          <w:kern w:val="0"/>
+          <w:lang w:eastAsia="en-IN"/>
+          <w14:ligatures w14:val="none"/>
+        </w:rPr>
+      </w:pPr>
+    </w:p>
+    <w:p>
+      <w:pPr>
+        <w:pStyle w:val="ListParagraph"/>
+        <w:numPr>
+          <w:ilvl w:val="0"/>
+          <w:numId w:val="2"/>
+        </w:numPr>
+        <w:spacing w:before="100" w:beforeAutospacing="1" w:after="100" w:afterAutospacing="1" w:line="240" w:lineRule="auto"/>
+        <w:rPr>
+          <w:rFonts w:eastAsia="Times New Roman" w:cstheme="minorHAnsi"/>
+          <w:kern w:val="0"/>
+          <w:lang w:eastAsia="en-IN"/>
+          <w14:ligatures w14:val="none"/>
+        </w:rPr>
+      </w:pPr>
+      <w:r>
+        <w:rPr>
+          <w:rFonts w:eastAsia="Times New Roman" w:cstheme="minorHAnsi"/>
+          <w:kern w:val="0"/>
+          <w:lang w:eastAsia="en-IN"/>
+          <w14:ligatures w14:val="none"/>
+        </w:rPr>
+        <w:t>Short polling is a technique where the client repeatedly sends requests to the server at regular, fixed intervals to check if new data is available.</w:t>
+      </w:r>
+      <w:r>
+        <w:rPr>
+          <w:rFonts w:eastAsia="Times New Roman" w:cstheme="minorHAnsi"/>
+          <w:kern w:val="0"/>
+          <w:lang w:eastAsia="en-IN"/>
+          <w14:ligatures w14:val="none"/>
+        </w:rPr>
+        <w:t xml:space="preserve"> </w:t>
+      </w:r>
+      <w:r>
+        <w:rPr>
+          <w:rFonts w:eastAsia="Times New Roman" w:cstheme="minorHAnsi"/>
+          <w:kern w:val="0"/>
+          <w:lang w:eastAsia="en-IN"/>
+          <w14:ligatures w14:val="none"/>
+        </w:rPr>
+        <w:br/>
+      </w:r>
+      <w:r>
+        <w:rPr>
+          <w:rFonts w:eastAsia="Times New Roman" w:cstheme="minorHAnsi"/>
+          <w:kern w:val="0"/>
+          <w:lang w:eastAsia="en-IN"/>
+          <w14:ligatures w14:val="none"/>
+        </w:rPr>
+        <w:t>The server responds immediately, whether or not new data is available.</w:t>
+      </w:r>
+      <w:r>
+        <w:rPr>
+          <w:rFonts w:eastAsia="Times New Roman" w:cstheme="minorHAnsi"/>
+          <w:kern w:val="0"/>
+          <w:lang w:eastAsia="en-IN"/>
+          <w14:ligatures w14:val="none"/>
+        </w:rPr>
+        <w:br/>
+      </w:r>
+      <w:r>
+        <w:rPr>
+          <w:rFonts w:eastAsia="Times New Roman" w:cstheme="minorHAnsi"/>
+          <w:kern w:val="0"/>
+          <w:lang w:eastAsia="en-IN"/>
+          <w14:ligatures w14:val="none"/>
+        </w:rPr>
+        <w:t>This can lead to unnecessary traffic if there’s nothing new most of the time.</w:t>
+      </w:r>
+      <w:r>
+        <w:rPr>
+          <w:rFonts w:eastAsia="Times New Roman" w:cstheme="minorHAnsi"/>
+          <w:kern w:val="0"/>
+          <w:lang w:eastAsia="en-IN"/>
+          <w14:ligatures w14:val="none"/>
+        </w:rPr>
+        <w:br/>
+      </w:r>
+      <w:r>
+        <w:rPr>
+          <w:rFonts w:eastAsia="Times New Roman" w:cstheme="minorHAnsi"/>
+          <w:kern w:val="0"/>
+          <w:lang w:eastAsia="en-IN"/>
+          <w14:ligatures w14:val="none"/>
+        </w:rPr>
+        <w:t>It’s simple to implement but inefficient in terms of network and server usage.</w:t>
+      </w:r>
+    </w:p>
+    <w:p>
+      <w:pPr>
+        <w:pStyle w:val="ListParagraph"/>
+        <w:rPr>
+          <w:rFonts w:eastAsia="Times New Roman" w:cstheme="minorHAnsi"/>
+          <w:kern w:val="0"/>
+          <w:lang w:eastAsia="en-IN"/>
+          <w14:ligatures w14:val="none"/>
+        </w:rPr>
+      </w:pPr>
+    </w:p>
+    <w:p>
+      <w:pPr>
+        <w:pStyle w:val="ListParagraph"/>
+        <w:numPr>
+          <w:ilvl w:val="0"/>
+          <w:numId w:val="2"/>
+        </w:numPr>
+        <w:spacing w:before="100" w:beforeAutospacing="1" w:after="100" w:afterAutospacing="1" w:line="240" w:lineRule="auto"/>
+        <w:rPr>
+          <w:rFonts w:eastAsia="Times New Roman" w:cstheme="minorHAnsi"/>
+          <w:i/>
+          <w:iCs/>
+          <w:kern w:val="0"/>
+          <w:lang w:eastAsia="en-IN"/>
+          <w14:ligatures w14:val="none"/>
+        </w:rPr>
+      </w:pPr>
+      <w:r>
+        <w:rPr>
+          <w:rFonts w:eastAsia="Times New Roman" w:cstheme="minorHAnsi"/>
+          <w:kern w:val="0"/>
+          <w:lang w:eastAsia="en-IN"/>
+          <w14:ligatures w14:val="none"/>
+        </w:rPr>
+        <w:t xml:space="preserve">In ‘Notification’ model, </w:t>
+      </w:r>
+      <w:r>
+        <w:rPr>
+          <w:rFonts w:eastAsia="Times New Roman" w:cstheme="minorHAnsi"/>
+          <w:i/>
+          <w:iCs/>
+          <w:kern w:val="0"/>
+          <w:lang w:eastAsia="en-IN"/>
+          <w14:ligatures w14:val="none"/>
+        </w:rPr>
+        <w:t xml:space="preserve">timestamp: </w:t>
+      </w:r>
+      <w:proofErr w:type="spellStart"/>
+      <w:r>
+        <w:rPr>
+          <w:rFonts w:eastAsia="Times New Roman" w:cstheme="minorHAnsi"/>
+          <w:i/>
+          <w:iCs/>
+          <w:kern w:val="0"/>
+          <w:lang w:eastAsia="en-IN"/>
+          <w14:ligatures w14:val="none"/>
+        </w:rPr>
+        <w:t>so.Mapped</w:t>
+      </w:r>
+      <w:proofErr w:type="spellEnd"/>
+      <w:r>
+        <w:rPr>
+          <w:rFonts w:eastAsia="Times New Roman" w:cstheme="minorHAnsi"/>
+          <w:i/>
+          <w:iCs/>
+          <w:kern w:val="0"/>
+          <w:lang w:eastAsia="en-IN"/>
+          <w14:ligatures w14:val="none"/>
+        </w:rPr>
+        <w:t xml:space="preserve">[float] = </w:t>
+      </w:r>
+      <w:proofErr w:type="spellStart"/>
+      <w:r>
+        <w:rPr>
+          <w:rFonts w:eastAsia="Times New Roman" w:cstheme="minorHAnsi"/>
+          <w:i/>
+          <w:iCs/>
+          <w:kern w:val="0"/>
+          <w:lang w:eastAsia="en-IN"/>
+          <w14:ligatures w14:val="none"/>
+        </w:rPr>
+        <w:t>so.mapped_column</w:t>
+      </w:r>
+      <w:proofErr w:type="spellEnd"/>
+      <w:r>
+        <w:rPr>
+          <w:rFonts w:eastAsia="Times New Roman" w:cstheme="minorHAnsi"/>
+          <w:i/>
+          <w:iCs/>
+          <w:kern w:val="0"/>
+          <w:lang w:eastAsia="en-IN"/>
+          <w14:ligatures w14:val="none"/>
+        </w:rPr>
+        <w:t>(index=True, default=time)</w:t>
+      </w:r>
+      <w:r>
+        <w:rPr>
+          <w:rFonts w:eastAsia="Times New Roman" w:cstheme="minorHAnsi"/>
+          <w:i/>
+          <w:iCs/>
+          <w:kern w:val="0"/>
+          <w:lang w:eastAsia="en-IN"/>
+          <w14:ligatures w14:val="none"/>
+        </w:rPr>
+        <w:t xml:space="preserve"> </w:t>
+      </w:r>
+      <w:r>
+        <w:rPr>
+          <w:rFonts w:eastAsia="Times New Roman" w:cstheme="minorHAnsi"/>
+          <w:kern w:val="0"/>
+          <w:lang w:eastAsia="en-IN"/>
+          <w14:ligatures w14:val="none"/>
+        </w:rPr>
+        <w:t xml:space="preserve">default=time is used so that the function is executed to generate the UNIX timestamp every time a new row is added. If we do default = time(), it will only run the time function once. </w:t>
+      </w:r>
     </w:p>
     <w:p>
       <w:pPr>
@@ -1904,6 +2201,29 @@
       <w:szCs w:val="20"/>
     </w:rPr>
   </w:style>
+  <w:style w:type="character" w:styleId="Hyperlink">
+    <w:name w:val="Hyperlink"/>
+    <w:basedOn w:val="DefaultParagraphFont"/>
+    <w:uiPriority w:val="99"/>
+    <w:unhideWhenUsed/>
+    <w:rsid w:val="00FA0714"/>
+    <w:rPr>
+      <w:color w:val="0563C1" w:themeColor="hyperlink"/>
+      <w:u w:val="single"/>
+    </w:rPr>
+  </w:style>
+  <w:style w:type="character" w:styleId="UnresolvedMention">
+    <w:name w:val="Unresolved Mention"/>
+    <w:basedOn w:val="DefaultParagraphFont"/>
+    <w:uiPriority w:val="99"/>
+    <w:semiHidden/>
+    <w:unhideWhenUsed/>
+    <w:rsid w:val="00FA0714"/>
+    <w:rPr>
+      <w:color w:val="605E5C"/>
+      <w:shd w:val="clear" w:color="auto" w:fill="E1DFDD"/>
+    </w:rPr>
+  </w:style>
 </w:styles>
 </file>
 

</xml_diff>

<commit_message>
Included Task Queues in Notes and Installing redis-server for RQ.
</commit_message>
<xml_diff>
--- a/Notes.docx
+++ b/Notes.docx
@@ -309,21 +309,12 @@
       <w:r>
         <w:t>'</w:t>
       </w:r>
-      <w:proofErr w:type="gramStart"/>
       <w:r>
         <w:rPr>
           <w:b/>
           <w:bCs/>
         </w:rPr>
-        <w:t>python</w:t>
-      </w:r>
-      <w:proofErr w:type="gramEnd"/>
-      <w:r>
-        <w:rPr>
-          <w:b/>
-          <w:bCs/>
-        </w:rPr>
-        <w:t>-</w:t>
+        <w:t>python-</w:t>
       </w:r>
       <w:proofErr w:type="spellStart"/>
       <w:r>
@@ -872,14 +863,6 @@
           <w14:ligatures w14:val="none"/>
         </w:rPr>
         <w:br/>
-      </w:r>
-      <w:r>
-        <w:rPr>
-          <w:rFonts w:eastAsia="Times New Roman" w:cstheme="minorHAnsi"/>
-          <w:kern w:val="0"/>
-          <w:lang w:eastAsia="en-IN"/>
-          <w14:ligatures w14:val="none"/>
-        </w:rPr>
         <w:t>It’s simple to implement but inefficient in terms of network and server usage.</w:t>
       </w:r>
     </w:p>
@@ -1002,8 +985,466 @@
     </w:p>
     <w:p>
       <w:pPr>
-        <w:ind w:left="360"/>
-      </w:pPr>
+        <w:pStyle w:val="ListParagraph"/>
+        <w:rPr>
+          <w:rFonts w:eastAsia="Times New Roman" w:cstheme="minorHAnsi"/>
+          <w:i/>
+          <w:iCs/>
+          <w:kern w:val="0"/>
+          <w:lang w:eastAsia="en-IN"/>
+          <w14:ligatures w14:val="none"/>
+        </w:rPr>
+      </w:pPr>
+    </w:p>
+    <w:p>
+      <w:pPr>
+        <w:pStyle w:val="ListParagraph"/>
+        <w:numPr>
+          <w:ilvl w:val="0"/>
+          <w:numId w:val="2"/>
+        </w:numPr>
+        <w:spacing w:before="100" w:beforeAutospacing="1" w:after="100" w:afterAutospacing="1" w:line="240" w:lineRule="auto"/>
+        <w:rPr>
+          <w:rFonts w:eastAsia="Times New Roman" w:cstheme="minorHAnsi"/>
+          <w:kern w:val="0"/>
+          <w:lang w:eastAsia="en-IN"/>
+          <w14:ligatures w14:val="none"/>
+        </w:rPr>
+      </w:pPr>
+      <w:r>
+        <w:rPr>
+          <w:rFonts w:eastAsia="Times New Roman" w:cstheme="minorHAnsi"/>
+          <w:kern w:val="0"/>
+          <w:lang w:eastAsia="en-IN"/>
+          <w14:ligatures w14:val="none"/>
+        </w:rPr>
+        <w:t>Task queues provide a convenient solution for the application to request the execution of a task by a </w:t>
+      </w:r>
+      <w:r>
+        <w:rPr>
+          <w:rFonts w:eastAsia="Times New Roman" w:cstheme="minorHAnsi"/>
+          <w:i/>
+          <w:iCs/>
+          <w:kern w:val="0"/>
+          <w:lang w:eastAsia="en-IN"/>
+          <w14:ligatures w14:val="none"/>
+        </w:rPr>
+        <w:t>worker process</w:t>
+      </w:r>
+      <w:r>
+        <w:rPr>
+          <w:rFonts w:eastAsia="Times New Roman" w:cstheme="minorHAnsi"/>
+          <w:kern w:val="0"/>
+          <w:lang w:eastAsia="en-IN"/>
+          <w14:ligatures w14:val="none"/>
+        </w:rPr>
+        <w:t>. Worker processes run independently of the application and can even be located on a different system. The communication between the application and the workers is done through a </w:t>
+      </w:r>
+      <w:r>
+        <w:rPr>
+          <w:rFonts w:eastAsia="Times New Roman" w:cstheme="minorHAnsi"/>
+          <w:i/>
+          <w:iCs/>
+          <w:kern w:val="0"/>
+          <w:lang w:eastAsia="en-IN"/>
+          <w14:ligatures w14:val="none"/>
+        </w:rPr>
+        <w:t>message queue</w:t>
+      </w:r>
+      <w:r>
+        <w:rPr>
+          <w:rFonts w:eastAsia="Times New Roman" w:cstheme="minorHAnsi"/>
+          <w:kern w:val="0"/>
+          <w:lang w:eastAsia="en-IN"/>
+          <w14:ligatures w14:val="none"/>
+        </w:rPr>
+        <w:t>.</w:t>
+      </w:r>
+      <w:r>
+        <w:rPr>
+          <w:rFonts w:eastAsia="Times New Roman" w:cstheme="minorHAnsi"/>
+          <w:kern w:val="0"/>
+          <w:lang w:eastAsia="en-IN"/>
+          <w14:ligatures w14:val="none"/>
+        </w:rPr>
+        <w:t xml:space="preserve"> </w:t>
+      </w:r>
+      <w:r>
+        <w:rPr>
+          <w:rFonts w:eastAsia="Times New Roman" w:cstheme="minorHAnsi"/>
+          <w:kern w:val="0"/>
+          <w:lang w:eastAsia="en-IN"/>
+          <w14:ligatures w14:val="none"/>
+        </w:rPr>
+        <w:t>Task queues provide a convenient solution for the application to request the execution of a task by a </w:t>
+      </w:r>
+      <w:r>
+        <w:rPr>
+          <w:rFonts w:eastAsia="Times New Roman" w:cstheme="minorHAnsi"/>
+          <w:i/>
+          <w:iCs/>
+          <w:kern w:val="0"/>
+          <w:lang w:eastAsia="en-IN"/>
+          <w14:ligatures w14:val="none"/>
+        </w:rPr>
+        <w:t>worker process</w:t>
+      </w:r>
+      <w:r>
+        <w:rPr>
+          <w:rFonts w:eastAsia="Times New Roman" w:cstheme="minorHAnsi"/>
+          <w:kern w:val="0"/>
+          <w:lang w:eastAsia="en-IN"/>
+          <w14:ligatures w14:val="none"/>
+        </w:rPr>
+        <w:t xml:space="preserve">. Worker processes run independently of the application and can even be located on a different system. The </w:t>
+      </w:r>
+      <w:r>
+        <w:rPr>
+          <w:rFonts w:eastAsia="Times New Roman" w:cstheme="minorHAnsi"/>
+          <w:kern w:val="0"/>
+          <w:lang w:eastAsia="en-IN"/>
+          <w14:ligatures w14:val="none"/>
+        </w:rPr>
+        <w:lastRenderedPageBreak/>
+        <w:t>communication between the application and the workers is done through a </w:t>
+      </w:r>
+      <w:r>
+        <w:rPr>
+          <w:rFonts w:eastAsia="Times New Roman" w:cstheme="minorHAnsi"/>
+          <w:i/>
+          <w:iCs/>
+          <w:kern w:val="0"/>
+          <w:lang w:eastAsia="en-IN"/>
+          <w14:ligatures w14:val="none"/>
+        </w:rPr>
+        <w:t>message queue</w:t>
+      </w:r>
+      <w:r>
+        <w:rPr>
+          <w:rFonts w:eastAsia="Times New Roman" w:cstheme="minorHAnsi"/>
+          <w:kern w:val="0"/>
+          <w:lang w:eastAsia="en-IN"/>
+          <w14:ligatures w14:val="none"/>
+        </w:rPr>
+        <w:t>.</w:t>
+      </w:r>
+      <w:r>
+        <w:rPr>
+          <w:rFonts w:eastAsia="Times New Roman" w:cstheme="minorHAnsi"/>
+          <w:kern w:val="0"/>
+          <w:lang w:eastAsia="en-IN"/>
+          <w14:ligatures w14:val="none"/>
+        </w:rPr>
+        <w:br/>
+      </w:r>
+      <w:r>
+        <w:rPr>
+          <w:rFonts w:eastAsia="Times New Roman" w:cstheme="minorHAnsi"/>
+          <w:kern w:val="0"/>
+          <w:lang w:eastAsia="en-IN"/>
+          <w14:ligatures w14:val="none"/>
+        </w:rPr>
+        <w:br/>
+      </w:r>
+      <w:r>
+        <w:rPr>
+          <w:noProof/>
+        </w:rPr>
+        <w:drawing>
+          <wp:inline distT="0" distB="0" distL="0" distR="0" wp14:anchorId="06E43B51" wp14:editId="3B2BE7C1">
+            <wp:extent cx="5731510" cy="3058795"/>
+            <wp:effectExtent l="0" t="0" r="2540" b="8255"/>
+            <wp:docPr id="1261016237" name="Picture 1" descr="Task Queue Diagram"/>
+            <wp:cNvGraphicFramePr>
+              <a:graphicFrameLocks xmlns:a="http://schemas.openxmlformats.org/drawingml/2006/main" noChangeAspect="1"/>
+            </wp:cNvGraphicFramePr>
+            <a:graphic xmlns:a="http://schemas.openxmlformats.org/drawingml/2006/main">
+              <a:graphicData uri="http://schemas.openxmlformats.org/drawingml/2006/picture">
+                <pic:pic xmlns:pic="http://schemas.openxmlformats.org/drawingml/2006/picture">
+                  <pic:nvPicPr>
+                    <pic:cNvPr id="0" name="Picture 1" descr="Task Queue Diagram"/>
+                    <pic:cNvPicPr>
+                      <a:picLocks noChangeAspect="1" noChangeArrowheads="1"/>
+                    </pic:cNvPicPr>
+                  </pic:nvPicPr>
+                  <pic:blipFill>
+                    <a:blip r:embed="rId6">
+                      <a:extLst>
+                        <a:ext uri="{28A0092B-C50C-407E-A947-70E740481C1C}">
+                          <a14:useLocalDpi xmlns:a14="http://schemas.microsoft.com/office/drawing/2010/main" val="0"/>
+                        </a:ext>
+                      </a:extLst>
+                    </a:blip>
+                    <a:srcRect/>
+                    <a:stretch>
+                      <a:fillRect/>
+                    </a:stretch>
+                  </pic:blipFill>
+                  <pic:spPr bwMode="auto">
+                    <a:xfrm>
+                      <a:off x="0" y="0"/>
+                      <a:ext cx="5731510" cy="3058795"/>
+                    </a:xfrm>
+                    <a:prstGeom prst="rect">
+                      <a:avLst/>
+                    </a:prstGeom>
+                    <a:noFill/>
+                    <a:ln>
+                      <a:noFill/>
+                    </a:ln>
+                  </pic:spPr>
+                </pic:pic>
+              </a:graphicData>
+            </a:graphic>
+          </wp:inline>
+        </w:drawing>
+      </w:r>
+      <w:r>
+        <w:rPr>
+          <w:rFonts w:eastAsia="Times New Roman" w:cstheme="minorHAnsi"/>
+          <w:kern w:val="0"/>
+          <w:lang w:eastAsia="en-IN"/>
+          <w14:ligatures w14:val="none"/>
+        </w:rPr>
+        <w:br/>
+      </w:r>
+      <w:r>
+        <w:rPr>
+          <w:rFonts w:eastAsia="Times New Roman" w:cstheme="minorHAnsi"/>
+          <w:kern w:val="0"/>
+          <w:lang w:eastAsia="en-IN"/>
+          <w14:ligatures w14:val="none"/>
+        </w:rPr>
+        <w:br/>
+      </w:r>
+      <w:r>
+        <w:rPr>
+          <w:rFonts w:eastAsia="Times New Roman" w:cstheme="minorHAnsi"/>
+          <w:kern w:val="0"/>
+          <w:lang w:eastAsia="en-IN"/>
+          <w14:ligatures w14:val="none"/>
+        </w:rPr>
+        <w:t>The most popular task queue for Python is </w:t>
+      </w:r>
+      <w:hyperlink r:id="rId7" w:history="1">
+        <w:r>
+          <w:rPr>
+            <w:rStyle w:val="Hyperlink"/>
+            <w:rFonts w:eastAsia="Times New Roman" w:cstheme="minorHAnsi"/>
+            <w:kern w:val="0"/>
+            <w:lang w:eastAsia="en-IN"/>
+            <w14:ligatures w14:val="none"/>
+          </w:rPr>
+          <w:t>Celery</w:t>
+        </w:r>
+      </w:hyperlink>
+      <w:r>
+        <w:rPr>
+          <w:rFonts w:eastAsia="Times New Roman" w:cstheme="minorHAnsi"/>
+          <w:kern w:val="0"/>
+          <w:lang w:eastAsia="en-IN"/>
+          <w14:ligatures w14:val="none"/>
+        </w:rPr>
+        <w:t xml:space="preserve">. This is a fairly sophisticated package that has many options and supports several message queues. </w:t>
+      </w:r>
+      <w:r>
+        <w:rPr>
+          <w:rFonts w:eastAsia="Times New Roman" w:cstheme="minorHAnsi"/>
+          <w:kern w:val="0"/>
+          <w:lang w:eastAsia="en-IN"/>
+          <w14:ligatures w14:val="none"/>
+        </w:rPr>
+        <w:t>Redis and RabbitMQ are both message brokers</w:t>
+      </w:r>
+      <w:r>
+        <w:rPr>
+          <w:rFonts w:eastAsia="Times New Roman" w:cstheme="minorHAnsi"/>
+          <w:kern w:val="0"/>
+          <w:lang w:eastAsia="en-IN"/>
+          <w14:ligatures w14:val="none"/>
+        </w:rPr>
+        <w:t xml:space="preserve"> which can be used with Celery. </w:t>
+      </w:r>
+      <w:r>
+        <w:rPr>
+          <w:rFonts w:eastAsia="Times New Roman" w:cstheme="minorHAnsi"/>
+          <w:kern w:val="0"/>
+          <w:lang w:eastAsia="en-IN"/>
+          <w14:ligatures w14:val="none"/>
+        </w:rPr>
+        <w:t>Another popular Python task queue is </w:t>
+      </w:r>
+      <w:hyperlink r:id="rId8" w:history="1">
+        <w:r>
+          <w:rPr>
+            <w:rStyle w:val="Hyperlink"/>
+            <w:rFonts w:eastAsia="Times New Roman" w:cstheme="minorHAnsi"/>
+            <w:kern w:val="0"/>
+            <w:lang w:eastAsia="en-IN"/>
+            <w14:ligatures w14:val="none"/>
+          </w:rPr>
+          <w:t>Redis Queue</w:t>
+        </w:r>
+      </w:hyperlink>
+      <w:r>
+        <w:rPr>
+          <w:rFonts w:eastAsia="Times New Roman" w:cstheme="minorHAnsi"/>
+          <w:kern w:val="0"/>
+          <w:lang w:eastAsia="en-IN"/>
+          <w14:ligatures w14:val="none"/>
+        </w:rPr>
+        <w:t> or just RQ, which sacrifices some flexibility, such as only supporting a </w:t>
+      </w:r>
+      <w:hyperlink r:id="rId9" w:history="1">
+        <w:r>
+          <w:rPr>
+            <w:rStyle w:val="Hyperlink"/>
+            <w:rFonts w:eastAsia="Times New Roman" w:cstheme="minorHAnsi"/>
+            <w:kern w:val="0"/>
+            <w:lang w:eastAsia="en-IN"/>
+            <w14:ligatures w14:val="none"/>
+          </w:rPr>
+          <w:t>Redis</w:t>
+        </w:r>
+      </w:hyperlink>
+      <w:r>
+        <w:rPr>
+          <w:rFonts w:eastAsia="Times New Roman" w:cstheme="minorHAnsi"/>
+          <w:kern w:val="0"/>
+          <w:lang w:eastAsia="en-IN"/>
+          <w14:ligatures w14:val="none"/>
+        </w:rPr>
+        <w:t> message queue, but in exchange it is much simpler to set up than Celery.</w:t>
+      </w:r>
+    </w:p>
+    <w:p>
+      <w:pPr>
+        <w:pStyle w:val="ListParagraph"/>
+        <w:rPr>
+          <w:rFonts w:eastAsia="Times New Roman" w:cstheme="minorHAnsi"/>
+          <w:kern w:val="0"/>
+          <w:lang w:eastAsia="en-IN"/>
+          <w14:ligatures w14:val="none"/>
+        </w:rPr>
+      </w:pPr>
+    </w:p>
+    <w:p>
+      <w:pPr>
+        <w:pStyle w:val="ListParagraph"/>
+        <w:numPr>
+          <w:ilvl w:val="0"/>
+          <w:numId w:val="2"/>
+        </w:numPr>
+        <w:rPr>
+          <w:rFonts w:eastAsia="Times New Roman" w:cstheme="minorHAnsi"/>
+          <w:kern w:val="0"/>
+          <w:lang w:eastAsia="en-IN"/>
+          <w14:ligatures w14:val="none"/>
+        </w:rPr>
+      </w:pPr>
+      <w:r>
+        <w:rPr>
+          <w:rFonts w:eastAsia="Times New Roman" w:cstheme="minorHAnsi"/>
+          <w:kern w:val="0"/>
+          <w:lang w:eastAsia="en-IN"/>
+          <w14:ligatures w14:val="none"/>
+        </w:rPr>
+        <w:t>Redis typically runs on 127.0.0.1:6379</w:t>
+      </w:r>
+    </w:p>
+    <w:p>
+      <w:pPr>
+        <w:pStyle w:val="ListParagraph"/>
+        <w:numPr>
+          <w:ilvl w:val="0"/>
+          <w:numId w:val="2"/>
+        </w:numPr>
+        <w:spacing w:before="100" w:beforeAutospacing="1" w:after="100" w:afterAutospacing="1" w:line="240" w:lineRule="auto"/>
+        <w:rPr>
+          <w:rFonts w:eastAsia="Times New Roman" w:cstheme="minorHAnsi"/>
+          <w:kern w:val="0"/>
+          <w:lang w:eastAsia="en-IN"/>
+          <w14:ligatures w14:val="none"/>
+        </w:rPr>
+      </w:pPr>
+      <w:r>
+        <w:rPr>
+          <w:rFonts w:eastAsia="Times New Roman" w:cstheme="minorHAnsi"/>
+          <w:kern w:val="0"/>
+          <w:lang w:eastAsia="en-IN"/>
+          <w14:ligatures w14:val="none"/>
+        </w:rPr>
+        <w:t>Note that RQ does not run on the Windows native Python interpreter. If you are using the Windows platform, you can only run RQ under Unix emulation. The two Unix emulation layers recommend</w:t>
+      </w:r>
+      <w:r>
+        <w:rPr>
+          <w:rFonts w:eastAsia="Times New Roman" w:cstheme="minorHAnsi"/>
+          <w:kern w:val="0"/>
+          <w:lang w:eastAsia="en-IN"/>
+          <w14:ligatures w14:val="none"/>
+        </w:rPr>
+        <w:t>ed</w:t>
+      </w:r>
+      <w:r>
+        <w:rPr>
+          <w:rFonts w:eastAsia="Times New Roman" w:cstheme="minorHAnsi"/>
+          <w:kern w:val="0"/>
+          <w:lang w:eastAsia="en-IN"/>
+          <w14:ligatures w14:val="none"/>
+        </w:rPr>
+        <w:t xml:space="preserve"> to Windows users are </w:t>
+      </w:r>
+      <w:hyperlink r:id="rId10" w:history="1">
+        <w:r>
+          <w:rPr>
+            <w:rStyle w:val="Hyperlink"/>
+            <w:rFonts w:eastAsia="Times New Roman" w:cstheme="minorHAnsi"/>
+            <w:kern w:val="0"/>
+            <w:lang w:eastAsia="en-IN"/>
+            <w14:ligatures w14:val="none"/>
+          </w:rPr>
+          <w:t>Cygwin</w:t>
+        </w:r>
+      </w:hyperlink>
+      <w:r>
+        <w:rPr>
+          <w:rFonts w:eastAsia="Times New Roman" w:cstheme="minorHAnsi"/>
+          <w:kern w:val="0"/>
+          <w:lang w:eastAsia="en-IN"/>
+          <w14:ligatures w14:val="none"/>
+        </w:rPr>
+        <w:t> and the </w:t>
+      </w:r>
+      <w:hyperlink r:id="rId11" w:history="1">
+        <w:r>
+          <w:rPr>
+            <w:rStyle w:val="Hyperlink"/>
+            <w:rFonts w:eastAsia="Times New Roman" w:cstheme="minorHAnsi"/>
+            <w:kern w:val="0"/>
+            <w:lang w:eastAsia="en-IN"/>
+            <w14:ligatures w14:val="none"/>
+          </w:rPr>
+          <w:t>Windows Subsystem for Linux (WSL)</w:t>
+        </w:r>
+      </w:hyperlink>
+      <w:r>
+        <w:rPr>
+          <w:rFonts w:eastAsia="Times New Roman" w:cstheme="minorHAnsi"/>
+          <w:kern w:val="0"/>
+          <w:lang w:eastAsia="en-IN"/>
+          <w14:ligatures w14:val="none"/>
+        </w:rPr>
+        <w:t>, and both are compatible with RQ.</w:t>
+      </w:r>
+      <w:r>
+        <w:rPr>
+          <w:rFonts w:eastAsia="Times New Roman" w:cstheme="minorHAnsi"/>
+          <w:kern w:val="0"/>
+          <w:lang w:eastAsia="en-IN"/>
+          <w14:ligatures w14:val="none"/>
+        </w:rPr>
+        <w:t xml:space="preserve"> I have WSL2. </w:t>
+      </w:r>
     </w:p>
     <w:sectPr>
       <w:pgSz w:w="11906" w:h="16838"/>

</xml_diff>

<commit_message>
Adding Model for Tasks, Sending Emails from RQ Tasks, Adding Task Helpers, and Implementing the Export Task.
</commit_message>
<xml_diff>
--- a/Notes.docx
+++ b/Notes.docx
@@ -309,12 +309,21 @@
       <w:r>
         <w:t>'</w:t>
       </w:r>
+      <w:proofErr w:type="gramStart"/>
       <w:r>
         <w:rPr>
           <w:b/>
           <w:bCs/>
         </w:rPr>
-        <w:t>python-</w:t>
+        <w:t>python</w:t>
+      </w:r>
+      <w:proofErr w:type="gramEnd"/>
+      <w:r>
+        <w:rPr>
+          <w:b/>
+          <w:bCs/>
+        </w:rPr>
+        <w:t>-</w:t>
       </w:r>
       <w:proofErr w:type="spellStart"/>
       <w:r>
@@ -1445,6 +1454,129 @@
         </w:rPr>
         <w:t xml:space="preserve"> I have WSL2. </w:t>
       </w:r>
+    </w:p>
+    <w:p>
+      <w:pPr>
+        <w:pStyle w:val="ListParagraph"/>
+        <w:numPr>
+          <w:ilvl w:val="0"/>
+          <w:numId w:val="2"/>
+        </w:numPr>
+        <w:spacing w:before="100" w:beforeAutospacing="1" w:after="100" w:afterAutospacing="1" w:line="240" w:lineRule="auto"/>
+        <w:rPr>
+          <w:rFonts w:eastAsia="Times New Roman" w:cstheme="minorHAnsi"/>
+          <w:kern w:val="0"/>
+          <w:lang w:eastAsia="en-IN"/>
+          <w14:ligatures w14:val="none"/>
+        </w:rPr>
+      </w:pPr>
+      <w:r>
+        <w:rPr>
+          <w:rFonts w:eastAsia="Times New Roman" w:cstheme="minorHAnsi"/>
+          <w:kern w:val="0"/>
+          <w:lang w:eastAsia="en-IN"/>
+          <w14:ligatures w14:val="none"/>
+        </w:rPr>
+        <w:t>The attach() method of the Message class accepts three arguments that define an attachment: the filename, the media type, and the actual file data. The filename is just the name that the recipient will see associated with the attachment, it does not need to be a real file. The media type defines what type of attachment is this, which helps email readers render it appropriately. For example, if you send image/</w:t>
+      </w:r>
+      <w:proofErr w:type="spellStart"/>
+      <w:r>
+        <w:rPr>
+          <w:rFonts w:eastAsia="Times New Roman" w:cstheme="minorHAnsi"/>
+          <w:kern w:val="0"/>
+          <w:lang w:eastAsia="en-IN"/>
+          <w14:ligatures w14:val="none"/>
+        </w:rPr>
+        <w:t>png</w:t>
+      </w:r>
+      <w:proofErr w:type="spellEnd"/>
+      <w:r>
+        <w:rPr>
+          <w:rFonts w:eastAsia="Times New Roman" w:cstheme="minorHAnsi"/>
+          <w:kern w:val="0"/>
+          <w:lang w:eastAsia="en-IN"/>
+          <w14:ligatures w14:val="none"/>
+        </w:rPr>
+        <w:t xml:space="preserve"> as the media type, an email reader will know that the attachment is an image, in which case it can show it as such. For the blog post data </w:t>
+      </w:r>
+      <w:proofErr w:type="gramStart"/>
+      <w:r>
+        <w:rPr>
+          <w:rFonts w:eastAsia="Times New Roman" w:cstheme="minorHAnsi"/>
+          <w:kern w:val="0"/>
+          <w:lang w:eastAsia="en-IN"/>
+          <w14:ligatures w14:val="none"/>
+        </w:rPr>
+        <w:t>file</w:t>
+      </w:r>
+      <w:proofErr w:type="gramEnd"/>
+      <w:r>
+        <w:rPr>
+          <w:rFonts w:eastAsia="Times New Roman" w:cstheme="minorHAnsi"/>
+          <w:kern w:val="0"/>
+          <w:lang w:eastAsia="en-IN"/>
+          <w14:ligatures w14:val="none"/>
+        </w:rPr>
+        <w:t xml:space="preserve"> I'm going to use the JSON format, which uses </w:t>
+      </w:r>
+      <w:proofErr w:type="spellStart"/>
+      <w:proofErr w:type="gramStart"/>
+      <w:r>
+        <w:rPr>
+          <w:rFonts w:eastAsia="Times New Roman" w:cstheme="minorHAnsi"/>
+          <w:kern w:val="0"/>
+          <w:lang w:eastAsia="en-IN"/>
+          <w14:ligatures w14:val="none"/>
+        </w:rPr>
+        <w:t>a</w:t>
+      </w:r>
+      <w:proofErr w:type="spellEnd"/>
+      <w:proofErr w:type="gramEnd"/>
+      <w:r>
+        <w:rPr>
+          <w:rFonts w:eastAsia="Times New Roman" w:cstheme="minorHAnsi"/>
+          <w:kern w:val="0"/>
+          <w:lang w:eastAsia="en-IN"/>
+          <w14:ligatures w14:val="none"/>
+        </w:rPr>
+        <w:t> application/</w:t>
+      </w:r>
+      <w:proofErr w:type="spellStart"/>
+      <w:r>
+        <w:rPr>
+          <w:rFonts w:eastAsia="Times New Roman" w:cstheme="minorHAnsi"/>
+          <w:kern w:val="0"/>
+          <w:lang w:eastAsia="en-IN"/>
+          <w14:ligatures w14:val="none"/>
+        </w:rPr>
+        <w:t>json</w:t>
+      </w:r>
+      <w:proofErr w:type="spellEnd"/>
+      <w:r>
+        <w:rPr>
+          <w:rFonts w:eastAsia="Times New Roman" w:cstheme="minorHAnsi"/>
+          <w:kern w:val="0"/>
+          <w:lang w:eastAsia="en-IN"/>
+          <w14:ligatures w14:val="none"/>
+        </w:rPr>
+        <w:t> media type. The third and last argument is a string or byte sequence with the contents of the attachment.</w:t>
+      </w:r>
+    </w:p>
+    <w:p>
+      <w:pPr>
+        <w:pStyle w:val="ListParagraph"/>
+        <w:numPr>
+          <w:ilvl w:val="0"/>
+          <w:numId w:val="2"/>
+        </w:numPr>
+        <w:spacing w:before="100" w:beforeAutospacing="1" w:after="100" w:afterAutospacing="1" w:line="240" w:lineRule="auto"/>
+        <w:rPr>
+          <w:rFonts w:eastAsia="Times New Roman" w:cstheme="minorHAnsi"/>
+          <w:kern w:val="0"/>
+          <w:lang w:eastAsia="en-IN"/>
+          <w14:ligatures w14:val="none"/>
+        </w:rPr>
+      </w:pPr>
     </w:p>
     <w:sectPr>
       <w:pgSz w:w="11906" w:h="16838"/>

</xml_diff>

<commit_message>
Update Notes and comments
</commit_message>
<xml_diff>
--- a/Notes.docx
+++ b/Notes.docx
@@ -309,21 +309,12 @@
       <w:r>
         <w:t>'</w:t>
       </w:r>
-      <w:proofErr w:type="gramStart"/>
       <w:r>
         <w:rPr>
           <w:b/>
           <w:bCs/>
         </w:rPr>
-        <w:t>python</w:t>
-      </w:r>
-      <w:proofErr w:type="gramEnd"/>
-      <w:r>
-        <w:rPr>
-          <w:b/>
-          <w:bCs/>
-        </w:rPr>
-        <w:t>-</w:t>
+        <w:t>python-</w:t>
       </w:r>
       <w:proofErr w:type="spellStart"/>
       <w:r>
@@ -1085,80 +1076,22 @@
           <w:lang w:eastAsia="en-IN"/>
           <w14:ligatures w14:val="none"/>
         </w:rPr>
-        <w:t>Task queues provide a convenient solution for the application to request the execution of a task by a </w:t>
-      </w:r>
-      <w:r>
-        <w:rPr>
-          <w:rFonts w:eastAsia="Times New Roman" w:cstheme="minorHAnsi"/>
-          <w:i/>
-          <w:iCs/>
-          <w:kern w:val="0"/>
-          <w:lang w:eastAsia="en-IN"/>
-          <w14:ligatures w14:val="none"/>
-        </w:rPr>
-        <w:t>worker process</w:t>
-      </w:r>
-      <w:r>
-        <w:rPr>
-          <w:rFonts w:eastAsia="Times New Roman" w:cstheme="minorHAnsi"/>
-          <w:kern w:val="0"/>
-          <w:lang w:eastAsia="en-IN"/>
-          <w14:ligatures w14:val="none"/>
-        </w:rPr>
-        <w:t xml:space="preserve">. Worker processes run independently of the application and can even be located on a different system. The </w:t>
-      </w:r>
-      <w:r>
-        <w:rPr>
-          <w:rFonts w:eastAsia="Times New Roman" w:cstheme="minorHAnsi"/>
-          <w:kern w:val="0"/>
-          <w:lang w:eastAsia="en-IN"/>
-          <w14:ligatures w14:val="none"/>
+        <w:br/>
+      </w:r>
+      <w:r>
+        <w:rPr>
+          <w:rFonts w:eastAsia="Times New Roman" w:cstheme="minorHAnsi"/>
+          <w:kern w:val="0"/>
+          <w:lang w:eastAsia="en-IN"/>
+          <w14:ligatures w14:val="none"/>
+        </w:rPr>
+        <w:br/>
+      </w:r>
+      <w:r>
+        <w:rPr>
+          <w:noProof/>
         </w:rPr>
         <w:lastRenderedPageBreak/>
-        <w:t>communication between the application and the workers is done through a </w:t>
-      </w:r>
-      <w:r>
-        <w:rPr>
-          <w:rFonts w:eastAsia="Times New Roman" w:cstheme="minorHAnsi"/>
-          <w:i/>
-          <w:iCs/>
-          <w:kern w:val="0"/>
-          <w:lang w:eastAsia="en-IN"/>
-          <w14:ligatures w14:val="none"/>
-        </w:rPr>
-        <w:t>message queue</w:t>
-      </w:r>
-      <w:r>
-        <w:rPr>
-          <w:rFonts w:eastAsia="Times New Roman" w:cstheme="minorHAnsi"/>
-          <w:kern w:val="0"/>
-          <w:lang w:eastAsia="en-IN"/>
-          <w14:ligatures w14:val="none"/>
-        </w:rPr>
-        <w:t>.</w:t>
-      </w:r>
-      <w:r>
-        <w:rPr>
-          <w:rFonts w:eastAsia="Times New Roman" w:cstheme="minorHAnsi"/>
-          <w:kern w:val="0"/>
-          <w:lang w:eastAsia="en-IN"/>
-          <w14:ligatures w14:val="none"/>
-        </w:rPr>
-        <w:br/>
-      </w:r>
-      <w:r>
-        <w:rPr>
-          <w:rFonts w:eastAsia="Times New Roman" w:cstheme="minorHAnsi"/>
-          <w:kern w:val="0"/>
-          <w:lang w:eastAsia="en-IN"/>
-          <w14:ligatures w14:val="none"/>
-        </w:rPr>
-        <w:br/>
-      </w:r>
-      <w:r>
-        <w:rPr>
-          <w:noProof/>
-        </w:rPr>
         <w:drawing>
           <wp:inline distT="0" distB="0" distL="0" distR="0" wp14:anchorId="06E43B51" wp14:editId="3B2BE7C1">
             <wp:extent cx="5731510" cy="3058795"/>
@@ -1497,30 +1430,9 @@
           <w:lang w:eastAsia="en-IN"/>
           <w14:ligatures w14:val="none"/>
         </w:rPr>
-        <w:t xml:space="preserve"> as the media type, an email reader will know that the attachment is an image, in which case it can show it as such. For the blog post data </w:t>
-      </w:r>
-      <w:proofErr w:type="gramStart"/>
-      <w:r>
-        <w:rPr>
-          <w:rFonts w:eastAsia="Times New Roman" w:cstheme="minorHAnsi"/>
-          <w:kern w:val="0"/>
-          <w:lang w:eastAsia="en-IN"/>
-          <w14:ligatures w14:val="none"/>
-        </w:rPr>
-        <w:t>file</w:t>
-      </w:r>
-      <w:proofErr w:type="gramEnd"/>
-      <w:r>
-        <w:rPr>
-          <w:rFonts w:eastAsia="Times New Roman" w:cstheme="minorHAnsi"/>
-          <w:kern w:val="0"/>
-          <w:lang w:eastAsia="en-IN"/>
-          <w14:ligatures w14:val="none"/>
-        </w:rPr>
-        <w:t xml:space="preserve"> I'm going to use the JSON format, which uses </w:t>
+        <w:t xml:space="preserve"> as the media type, an email reader will know that the attachment is an image, in which case it can show it as such. For the blog post data file I'm going to use the JSON format, which uses </w:t>
       </w:r>
       <w:proofErr w:type="spellStart"/>
-      <w:proofErr w:type="gramStart"/>
       <w:r>
         <w:rPr>
           <w:rFonts w:eastAsia="Times New Roman" w:cstheme="minorHAnsi"/>
@@ -1531,7 +1443,6 @@
         <w:t>a</w:t>
       </w:r>
       <w:proofErr w:type="spellEnd"/>
-      <w:proofErr w:type="gramEnd"/>
       <w:r>
         <w:rPr>
           <w:rFonts w:eastAsia="Times New Roman" w:cstheme="minorHAnsi"/>
@@ -2428,6 +2339,7 @@
   <w:style w:type="character" w:default="1" w:styleId="DefaultParagraphFont">
     <w:name w:val="Default Paragraph Font"/>
     <w:uiPriority w:val="1"/>
+    <w:semiHidden/>
     <w:unhideWhenUsed/>
   </w:style>
   <w:style w:type="table" w:default="1" w:styleId="TableNormal">

</xml_diff>